<commit_message>
ED Y BD Teoria
</commit_message>
<xml_diff>
--- a/BD/Tema3/BD-Tema3.docx
+++ b/BD/Tema3/BD-Tema3.docx
@@ -53,61 +53,7 @@
             </w14:solidFill>
           </w14:textFill>
         </w:rPr>
-        <w:t xml:space="preserve">BD: </w:t>
-      </w:r>
-      <w:proofErr w:type="spellStart"/>
-      <w:r>
-        <w:rPr>
-          <w:b/>
-          <w:outline/>
-          <w:color w:val="ED7D31" w:themeColor="accent2"/>
-          <w:sz w:val="180"/>
-          <w:szCs w:val="180"/>
-          <w:lang w:val="en-GB"/>
-          <w14:shadow w14:blurRad="0" w14:dist="38100" w14:dir="2700000" w14:sx="100000" w14:sy="100000" w14:kx="0" w14:ky="0" w14:algn="tl">
-            <w14:schemeClr w14:val="accent2"/>
-          </w14:shadow>
-          <w14:textOutline w14:w="6604" w14:cap="flat" w14:cmpd="sng" w14:algn="ctr">
-            <w14:solidFill>
-              <w14:schemeClr w14:val="accent2"/>
-            </w14:solidFill>
-            <w14:prstDash w14:val="solid"/>
-            <w14:round/>
-          </w14:textOutline>
-          <w14:textFill>
-            <w14:solidFill>
-              <w14:srgbClr w14:val="FFFFFF"/>
-            </w14:solidFill>
-          </w14:textFill>
-        </w:rPr>
-        <w:t>Tema</w:t>
-      </w:r>
-      <w:proofErr w:type="spellEnd"/>
-      <w:r>
-        <w:rPr>
-          <w:b/>
-          <w:outline/>
-          <w:color w:val="ED7D31" w:themeColor="accent2"/>
-          <w:sz w:val="180"/>
-          <w:szCs w:val="180"/>
-          <w:lang w:val="en-GB"/>
-          <w14:shadow w14:blurRad="0" w14:dist="38100" w14:dir="2700000" w14:sx="100000" w14:sy="100000" w14:kx="0" w14:ky="0" w14:algn="tl">
-            <w14:schemeClr w14:val="accent2"/>
-          </w14:shadow>
-          <w14:textOutline w14:w="6604" w14:cap="flat" w14:cmpd="sng" w14:algn="ctr">
-            <w14:solidFill>
-              <w14:schemeClr w14:val="accent2"/>
-            </w14:solidFill>
-            <w14:prstDash w14:val="solid"/>
-            <w14:round/>
-          </w14:textOutline>
-          <w14:textFill>
-            <w14:solidFill>
-              <w14:srgbClr w14:val="FFFFFF"/>
-            </w14:solidFill>
-          </w14:textFill>
-        </w:rPr>
-        <w:t xml:space="preserve"> 3</w:t>
+        <w:t>BD: Tema 3</w:t>
       </w:r>
     </w:p>
     <w:p>
@@ -866,7 +812,21 @@
           <w:sz w:val="24"/>
           <w:szCs w:val="24"/>
         </w:rPr>
-        <w:t>Los datos almacenados en una base de datos deben cumplir una serie de restricciones. Existen dos tipos de relaciones:</w:t>
+        <w:t xml:space="preserve">Los datos almacenados en una base de datos deben cumplir una serie de restricciones. Existen dos tipos de </w:t>
+      </w:r>
+      <w:r>
+        <w:rPr>
+          <w:sz w:val="24"/>
+          <w:szCs w:val="24"/>
+        </w:rPr>
+        <w:t>restricciones</w:t>
+      </w:r>
+      <w:r>
+        <w:rPr>
+          <w:sz w:val="24"/>
+          <w:szCs w:val="24"/>
+        </w:rPr>
+        <w:t>:</w:t>
       </w:r>
     </w:p>
     <w:p>
@@ -945,23 +905,7 @@
           <w:sz w:val="24"/>
           <w:szCs w:val="24"/>
         </w:rPr>
-        <w:t xml:space="preserve">Clave primaria: subrayando y poniendo </w:t>
-      </w:r>
-      <w:proofErr w:type="gramStart"/>
-      <w:r>
-        <w:rPr>
-          <w:sz w:val="24"/>
-          <w:szCs w:val="24"/>
-        </w:rPr>
-        <w:t>CP(</w:t>
-      </w:r>
-      <w:proofErr w:type="gramEnd"/>
-      <w:r>
-        <w:rPr>
-          <w:sz w:val="24"/>
-          <w:szCs w:val="24"/>
-        </w:rPr>
-        <w:t>) al final.</w:t>
+        <w:t>Clave primaria: subrayando y poniendo CP() al final.</w:t>
       </w:r>
     </w:p>
     <w:p>
@@ -982,32 +926,7 @@
           <w:sz w:val="24"/>
           <w:szCs w:val="24"/>
         </w:rPr>
-        <w:t xml:space="preserve">Clave alternativa: poniendo </w:t>
-      </w:r>
-      <w:proofErr w:type="spellStart"/>
-      <w:proofErr w:type="gramStart"/>
-      <w:r>
-        <w:rPr>
-          <w:sz w:val="24"/>
-          <w:szCs w:val="24"/>
-        </w:rPr>
-        <w:t>CAlt</w:t>
-      </w:r>
-      <w:proofErr w:type="spellEnd"/>
-      <w:r>
-        <w:rPr>
-          <w:sz w:val="24"/>
-          <w:szCs w:val="24"/>
-        </w:rPr>
-        <w:t>(</w:t>
-      </w:r>
-      <w:proofErr w:type="gramEnd"/>
-      <w:r>
-        <w:rPr>
-          <w:sz w:val="24"/>
-          <w:szCs w:val="24"/>
-        </w:rPr>
-        <w:t>) al final.</w:t>
+        <w:t>Clave alternativa: poniendo CAlt() al final.</w:t>
       </w:r>
     </w:p>
     <w:p>
@@ -1028,32 +947,7 @@
           <w:sz w:val="24"/>
           <w:szCs w:val="24"/>
         </w:rPr>
-        <w:t xml:space="preserve">Clave ajena: poniendo </w:t>
-      </w:r>
-      <w:proofErr w:type="spellStart"/>
-      <w:proofErr w:type="gramStart"/>
-      <w:r>
-        <w:rPr>
-          <w:sz w:val="24"/>
-          <w:szCs w:val="24"/>
-        </w:rPr>
-        <w:t>CAj</w:t>
-      </w:r>
-      <w:proofErr w:type="spellEnd"/>
-      <w:r>
-        <w:rPr>
-          <w:sz w:val="24"/>
-          <w:szCs w:val="24"/>
-        </w:rPr>
-        <w:t>(</w:t>
-      </w:r>
-      <w:proofErr w:type="gramEnd"/>
-      <w:r>
-        <w:rPr>
-          <w:sz w:val="24"/>
-          <w:szCs w:val="24"/>
-        </w:rPr>
-        <w:t>) al final.</w:t>
+        <w:t>Clave ajena: poniendo CAj() al final.</w:t>
       </w:r>
     </w:p>
     <w:p>
@@ -1231,7 +1125,21 @@
           <w:sz w:val="24"/>
           <w:szCs w:val="24"/>
         </w:rPr>
-        <w:t>Borrado/modificación con puesta a valor nulo (SET NULL): los atributos de la clave ajena pasan a valor NULL</w:t>
+        <w:t>Borrado/</w:t>
+      </w:r>
+      <w:r>
+        <w:rPr>
+          <w:sz w:val="24"/>
+          <w:szCs w:val="24"/>
+        </w:rPr>
+        <w:t>M</w:t>
+      </w:r>
+      <w:r>
+        <w:rPr>
+          <w:sz w:val="24"/>
+          <w:szCs w:val="24"/>
+        </w:rPr>
+        <w:t>odificación con puesta a valor nulo (SET NULL): los atributos de la clave ajena pasan a valor NULL</w:t>
       </w:r>
     </w:p>
     <w:p>
@@ -1252,7 +1160,21 @@
           <w:sz w:val="24"/>
           <w:szCs w:val="24"/>
         </w:rPr>
-        <w:t>Borrado/modificación con puesta a valor por defecto (SET DEFAULT): los atributos de la clave ajena pasan a tener el valor por defecto.</w:t>
+        <w:t>Borrado/</w:t>
+      </w:r>
+      <w:r>
+        <w:rPr>
+          <w:sz w:val="24"/>
+          <w:szCs w:val="24"/>
+        </w:rPr>
+        <w:t>M</w:t>
+      </w:r>
+      <w:r>
+        <w:rPr>
+          <w:sz w:val="24"/>
+          <w:szCs w:val="24"/>
+        </w:rPr>
+        <w:t>odificación con puesta a valor por defecto (SET DEFAULT): los atributos de la clave ajena pasan a tener el valor por defecto.</w:t>
       </w:r>
     </w:p>
     <w:sectPr>
@@ -1288,7 +1210,7 @@
         <v:path o:extrusionok="f" gradientshapeok="t" o:connecttype="rect"/>
         <o:lock v:ext="edit" aspectratio="t"/>
       </v:shapetype>
-      <v:shape id="_x0000_i1087" type="#_x0000_t75" style="width:11.25pt;height:11.25pt" o:bullet="t">
+      <v:shape id="_x0000_i1047" type="#_x0000_t75" style="width:11.25pt;height:11.25pt" o:bullet="t">
         <v:imagedata r:id="rId1" o:title="msoC057"/>
       </v:shape>
     </w:pict>

</xml_diff>